<commit_message>
update hall data + plots
</commit_message>
<xml_diff>
--- a/LEM12/Lab teórico propuesta.docx
+++ b/LEM12/Lab teórico propuesta.docx
@@ -81,11 +81,7 @@
     </w:p>
     <w:p>
       <w:pPr>
-        <w:pStyle w:val="ListParagraph"/>
-        <w:numPr>
-          <w:ilvl w:val="0"/>
-          <w:numId w:val="1"/>
-        </w:numPr>
+        <w:ind w:left="360"/>
         <w:rPr>
           <w:lang w:val="en-US"/>
         </w:rPr>

</xml_diff>